<commit_message>
Add new prompts to doc
</commit_message>
<xml_diff>
--- a/ChatGPT/ChatGPT Ideas.docx
+++ b/ChatGPT/ChatGPT Ideas.docx
@@ -500,13 +500,7 @@
         <w:ind w:left="720"/>
       </w:pPr>
       <w:r>
-        <w:t>Add the following attribute to each of the tags above:</w:t>
-      </w:r>
-      <w:r>
-        <w:t xml:space="preserve"> </w:t>
-      </w:r>
-      <w:r>
-        <w:t xml:space="preserve">style="display: inline; background-image: none;" </w:t>
+        <w:t xml:space="preserve">Add the following attribute to each of the tags above: style="display: inline; background-image: none;" </w:t>
       </w:r>
     </w:p>
     <w:p>
@@ -1033,40 +1027,7 @@
     </w:p>
     <w:p>
       <w:r>
-        <w:t xml:space="preserve">I have an event coming up to teach </w:t>
-      </w:r>
-      <w:r>
-        <w:t xml:space="preserve">C# developers </w:t>
-      </w:r>
-      <w:r>
-        <w:t xml:space="preserve">how to </w:t>
-      </w:r>
-      <w:r>
-        <w:t xml:space="preserve">use </w:t>
-      </w:r>
-      <w:r>
-        <w:t>Azure Open AI. It will be held January 1, 2024, 11AM– 5PM US Central Time</w:t>
-      </w:r>
-      <w:r>
-        <w:t xml:space="preserve"> at </w:t>
-      </w:r>
-      <w:r>
-        <w:t xml:space="preserve">200 E. Randolph, Suite 200, Chicago, IL 60605. </w:t>
-      </w:r>
-      <w:r>
-        <w:t xml:space="preserve">Register at https://davidgiard.com/myawesomeevent/register. </w:t>
-      </w:r>
-      <w:r>
-        <w:t>Write me a 5-part email sequence to promote the event to my list</w:t>
-      </w:r>
-      <w:r>
-        <w:t>,</w:t>
-      </w:r>
-      <w:r>
-        <w:t xml:space="preserve"> please</w:t>
-      </w:r>
-      <w:r>
-        <w:t>.</w:t>
+        <w:t>I have an event coming up to teach C# developers how to use Azure Open AI. It will be held January 1, 2024, 11AM– 5PM US Central Time at 200 E. Randolph, Suite 200, Chicago, IL 60605. Register at https://davidgiard.com/myawesomeevent/register. Write me a 5-part email sequence to promote the event to my list, please.</w:t>
       </w:r>
     </w:p>
     <w:p>
@@ -1099,6 +1060,176 @@
       <w:proofErr w:type="gramStart"/>
       <w:r>
         <w:t>resume</w:t>
+      </w:r>
+      <w:proofErr w:type="gramEnd"/>
+    </w:p>
+    <w:p>
+      <w:pPr>
+        <w:pStyle w:val="Heading2"/>
+      </w:pPr>
+      <w:r>
+        <w:t>Career Development Plan</w:t>
+      </w:r>
+    </w:p>
+    <w:p>
+      <w:pPr>
+        <w:ind w:left="720"/>
+      </w:pPr>
+      <w:r>
+        <w:t xml:space="preserve">Help me build a career development </w:t>
+      </w:r>
+      <w:proofErr w:type="gramStart"/>
+      <w:r>
+        <w:t>plan</w:t>
+      </w:r>
+      <w:proofErr w:type="gramEnd"/>
+    </w:p>
+    <w:p>
+      <w:pPr>
+        <w:ind w:left="720"/>
+      </w:pPr>
+      <w:r>
+        <w:t xml:space="preserve">Walk through step </w:t>
+      </w:r>
+      <w:proofErr w:type="gramStart"/>
+      <w:r>
+        <w:t>one</w:t>
+      </w:r>
+      <w:proofErr w:type="gramEnd"/>
+    </w:p>
+    <w:p>
+      <w:pPr>
+        <w:ind w:left="720"/>
+      </w:pPr>
+      <w:r>
+        <w:t>I have some future roles that I would like to move towards</w:t>
+      </w:r>
+      <w:r>
+        <w:br/>
+      </w:r>
+      <w:r>
+        <w:t>My current role is Cloud Solution Architect, my top options for future roles are:</w:t>
+      </w:r>
+    </w:p>
+    <w:p>
+      <w:pPr>
+        <w:ind w:left="720"/>
+      </w:pPr>
+      <w:r>
+        <w:t xml:space="preserve">   1. Developer Advocate</w:t>
+      </w:r>
+    </w:p>
+    <w:p>
+      <w:pPr>
+        <w:ind w:left="720"/>
+      </w:pPr>
+      <w:r>
+        <w:t xml:space="preserve">   2. Product Manager</w:t>
+      </w:r>
+    </w:p>
+    <w:p>
+      <w:pPr>
+        <w:ind w:left="720"/>
+      </w:pPr>
+      <w:r>
+        <w:lastRenderedPageBreak/>
+        <w:t>Give me a list of important skills for each of the roles I am considering</w:t>
+      </w:r>
+      <w:r>
+        <w:br/>
+      </w:r>
+      <w:r>
+        <w:t xml:space="preserve">Here are my current skills, identify gaps for each of the roles I am </w:t>
+      </w:r>
+      <w:proofErr w:type="gramStart"/>
+      <w:r>
+        <w:t>considering</w:t>
+      </w:r>
+      <w:proofErr w:type="gramEnd"/>
+    </w:p>
+    <w:p>
+      <w:pPr>
+        <w:ind w:left="720"/>
+      </w:pPr>
+      <w:r>
+        <w:t>- Design software for customers</w:t>
+      </w:r>
+    </w:p>
+    <w:p>
+      <w:pPr>
+        <w:ind w:left="720"/>
+      </w:pPr>
+      <w:r>
+        <w:t>- Write quality code</w:t>
+      </w:r>
+    </w:p>
+    <w:p>
+      <w:pPr>
+        <w:ind w:left="720"/>
+      </w:pPr>
+      <w:r>
+        <w:t>- Writing</w:t>
+      </w:r>
+    </w:p>
+    <w:p>
+      <w:pPr>
+        <w:ind w:left="720"/>
+      </w:pPr>
+      <w:r>
+        <w:t>- Public speaking</w:t>
+      </w:r>
+    </w:p>
+    <w:p>
+      <w:pPr>
+        <w:ind w:left="720"/>
+      </w:pPr>
+      <w:r>
+        <w:t xml:space="preserve">Give me a learning plan for each of the roles I'm considering </w:t>
+      </w:r>
+      <w:proofErr w:type="gramStart"/>
+      <w:r>
+        <w:t>to address</w:t>
+      </w:r>
+      <w:proofErr w:type="gramEnd"/>
+      <w:r>
+        <w:t xml:space="preserve"> my gaps.</w:t>
+      </w:r>
+      <w:r>
+        <w:br/>
+      </w:r>
+      <w:r>
+        <w:t>Where applicable recommend courses on LinkedIn Learning and Microsoft Learn to address my gaps</w:t>
+      </w:r>
+    </w:p>
+    <w:p>
+      <w:pPr>
+        <w:ind w:left="720"/>
+      </w:pPr>
+    </w:p>
+    <w:p>
+      <w:pPr>
+        <w:ind w:left="720"/>
+      </w:pPr>
+      <w:r>
+        <w:t>My name is David Giard</w:t>
+      </w:r>
+      <w:r>
+        <w:br/>
+      </w:r>
+      <w:r>
+        <w:t>Compile a report summarizing my current role and strengths based on my skills (do not list the skills, summarize them) and then for each of roles I'm considering list my relevant strengths, gaps, learning plan and finally recommended courses.</w:t>
+      </w:r>
+    </w:p>
+    <w:p>
+      <w:pPr>
+        <w:ind w:left="720"/>
+      </w:pPr>
+      <w:r>
+        <w:t xml:space="preserve">Give me a closing statement for my </w:t>
+      </w:r>
+      <w:proofErr w:type="gramStart"/>
+      <w:r>
+        <w:t>report</w:t>
       </w:r>
       <w:proofErr w:type="gramEnd"/>
     </w:p>
@@ -1161,7 +1292,6 @@
     </w:p>
     <w:p>
       <w:r>
-        <w:lastRenderedPageBreak/>
         <w:t>Once upon a time, an Enterprise Architect was asked to write code that would solve the problem of world hunger.</w:t>
       </w:r>
     </w:p>
@@ -1218,6 +1348,7 @@
     </w:p>
     <w:p>
       <w:r>
+        <w:lastRenderedPageBreak/>
         <w:t>Marijuana should be legal everywhere because:</w:t>
       </w:r>
     </w:p>
@@ -1362,8 +1493,6 @@
       </w:hyperlink>
       <w:r>
         <w:br/>
-      </w:r>
-      <w:r>
         <w:t>Turn this  post into an email newsletter please.</w:t>
       </w:r>
     </w:p>
@@ -1410,53 +1539,132 @@
     </w:p>
     <w:p>
       <w:r>
+        <w:t>Write a casual message in French to my Airbnb host saying I’m going to be a little late to check-in and that I will arrive at 4pm.</w:t>
+      </w:r>
+    </w:p>
+    <w:p/>
+    <w:p>
+      <w:r>
+        <w:t>Give me an itinerary for my 7-day vacation in Lisbon, Portugal</w:t>
+      </w:r>
+    </w:p>
+    <w:p/>
+    <w:p>
+      <w:r>
+        <w:t>What’s the best way to make new friends when moving to Chicago?</w:t>
+      </w:r>
+    </w:p>
+    <w:p>
+      <w:r>
+        <w:t>What’s the best way to make new friends when moving to London?</w:t>
+      </w:r>
+    </w:p>
+    <w:p>
+      <w:r>
+        <w:t>What’s the best way to make new friends when moving to Williamstown, MA?</w:t>
+      </w:r>
+    </w:p>
+    <w:p>
+      <w:r>
+        <w:t>What’s the quickest way to get across New York City during rush hour?</w:t>
+      </w:r>
+    </w:p>
+    <w:p>
+      <w:r>
+        <w:t xml:space="preserve">List the best places to watch the Michigan State football game in Chicago this </w:t>
+      </w:r>
+      <w:proofErr w:type="gramStart"/>
+      <w:r>
+        <w:t>Saturday</w:t>
+      </w:r>
+      <w:proofErr w:type="gramEnd"/>
+    </w:p>
+    <w:p>
+      <w:pPr>
+        <w:pStyle w:val="Heading1"/>
+      </w:pPr>
+      <w:r>
         <w:lastRenderedPageBreak/>
-        <w:t>Write a casual message in French to my Airbnb host saying I’m going to be a little late to check-in and that I will arrive at 4pm.</w:t>
-      </w:r>
-    </w:p>
-    <w:p/>
-    <w:p>
-      <w:r>
-        <w:t>Give me an itinerary for my 7-day vacation in Lisbon, Portugal</w:t>
-      </w:r>
-    </w:p>
-    <w:p/>
-    <w:p>
-      <w:r>
-        <w:t>What’s the best way to make new friends when moving to Chicago?</w:t>
-      </w:r>
-    </w:p>
-    <w:p>
-      <w:r>
-        <w:t>What’s the best way to make new friends when moving to London?</w:t>
-      </w:r>
-    </w:p>
-    <w:p>
-      <w:r>
-        <w:t>What’s the best way to make new friends when moving to Williamstown, MA?</w:t>
-      </w:r>
-    </w:p>
-    <w:p>
-      <w:r>
-        <w:t>What’s the quickest way to get across New York City during rush hour?</w:t>
-      </w:r>
-    </w:p>
-    <w:p>
-      <w:r>
-        <w:t xml:space="preserve">List the best places to watch the Michigan State football game in Chicago this </w:t>
-      </w:r>
-      <w:proofErr w:type="gramStart"/>
-      <w:r>
-        <w:t>Saturday</w:t>
-      </w:r>
-      <w:proofErr w:type="gramEnd"/>
+        <w:t>Trivia</w:t>
+      </w:r>
     </w:p>
     <w:p>
       <w:pPr>
         <w:pStyle w:val="Heading1"/>
       </w:pPr>
       <w:r>
-        <w:t>Trivia</w:t>
+        <w:t>Fun</w:t>
+      </w:r>
+    </w:p>
+    <w:p>
+      <w:r>
+        <w:t>2 dummies are having a conversation about debugging code</w:t>
+      </w:r>
+      <w:r>
+        <w:t>.</w:t>
+      </w:r>
+    </w:p>
+    <w:p>
+      <w:r>
+        <w:t>Be a game master and teach me to program C# in a wacky hilarious adventure text game set on a science vessel in the year 2078 where you will narrate the story and give me choices about what I can do .</w:t>
+      </w:r>
+    </w:p>
+    <w:p>
+      <w:r>
+        <w:t>Let's play a trivia game.</w:t>
+      </w:r>
+    </w:p>
+    <w:p>
+      <w:r>
+        <w:t>Tell me a joke about Artificial Intelligence.</w:t>
+      </w:r>
+    </w:p>
+    <w:p>
+      <w:r>
+        <w:t>What do you get when you cross a snowman and a vampire?</w:t>
+      </w:r>
+    </w:p>
+    <w:p>
+      <w:r>
+        <w:t>If a software developer takes 365 days to write a piece of software, how many developers will it take to write that piece of software in 1 day?</w:t>
+      </w:r>
+    </w:p>
+    <w:p>
+      <w:r>
+        <w:t>If a woman takes 9 months to carry and deliver a baby, how many women will it take to carry and deliver a baby in 1 month?</w:t>
+      </w:r>
+    </w:p>
+    <w:p>
+      <w:r>
+        <w:t xml:space="preserve">Write the first ten minutes of the dialogue from a new hope in heroic </w:t>
+      </w:r>
+      <w:proofErr w:type="gramStart"/>
+      <w:r>
+        <w:t>couplet</w:t>
+      </w:r>
+      <w:proofErr w:type="gramEnd"/>
+    </w:p>
+    <w:p>
+      <w:r>
+        <w:t xml:space="preserve">What’s the best prank to play </w:t>
+      </w:r>
+      <w:proofErr w:type="gramStart"/>
+      <w:r>
+        <w:t>on</w:t>
+      </w:r>
+      <w:proofErr w:type="gramEnd"/>
+      <w:r>
+        <w:t xml:space="preserve"> a friend?</w:t>
+      </w:r>
+    </w:p>
+    <w:p>
+      <w:r>
+        <w:t>What would happen if the moon were made of cheese?</w:t>
+      </w:r>
+    </w:p>
+    <w:p>
+      <w:r>
+        <w:t>Draw an ASCII Dinosaur</w:t>
       </w:r>
     </w:p>
     <w:p>
@@ -1464,299 +1672,223 @@
         <w:pStyle w:val="Heading1"/>
       </w:pPr>
       <w:r>
-        <w:t>Fun</w:t>
-      </w:r>
-    </w:p>
-    <w:p>
-      <w:r>
-        <w:t>2 dummies are having a conversation about debugging code</w:t>
-      </w:r>
-      <w:r>
-        <w:t>.</w:t>
-      </w:r>
-    </w:p>
-    <w:p>
-      <w:r>
-        <w:t xml:space="preserve">Be a game master and teach me to program C# in a wacky hilarious adventure text game set on a science vessel in the year 2078 where you will narrate the story and give me choices about what I can do </w:t>
-      </w:r>
-      <w:r>
-        <w:t>.</w:t>
-      </w:r>
-    </w:p>
-    <w:p>
-      <w:r>
-        <w:t>Let's play a trivia game</w:t>
-      </w:r>
-      <w:r>
-        <w:t>.</w:t>
-      </w:r>
-    </w:p>
-    <w:p>
-      <w:r>
-        <w:t>Tell me a joke about Artificial Intelligence</w:t>
-      </w:r>
-      <w:r>
-        <w:t>.</w:t>
-      </w:r>
-    </w:p>
-    <w:p>
-      <w:r>
-        <w:t>What do you get when you cross a snowman and a vampire?</w:t>
-      </w:r>
-    </w:p>
-    <w:p>
-      <w:r>
-        <w:t>If a software developer takes 365 days to write a piece of software, how many developers will it take to write that piece of software in 1 day?</w:t>
-      </w:r>
-    </w:p>
-    <w:p>
-      <w:r>
-        <w:t>If a woman takes 9 months to carry and deliver a baby, how many women will it take to carry and deliver a baby in 1 month?</w:t>
-      </w:r>
-    </w:p>
-    <w:p>
-      <w:r>
-        <w:t xml:space="preserve">Write the first ten minutes of the dialogue from a new hope in heroic </w:t>
-      </w:r>
-      <w:proofErr w:type="gramStart"/>
-      <w:r>
-        <w:t>couplet</w:t>
-      </w:r>
-      <w:proofErr w:type="gramEnd"/>
+        <w:t>Learning</w:t>
+      </w:r>
+    </w:p>
+    <w:p>
+      <w:r>
+        <w:t>I want to learn to play piano. I am a complete beginner. Create a 30</w:t>
+      </w:r>
+      <w:r>
+        <w:t>-</w:t>
+      </w:r>
+      <w:r>
+        <w:t>day learning plan that will help me learn and improve.</w:t>
+      </w:r>
+    </w:p>
+    <w:p>
+      <w:r>
+        <w:t>I want to learn about quantum computing. Identify and share the most important 20% of learnings from this topic that will help me understand 80% of it.</w:t>
+      </w:r>
+    </w:p>
+    <w:p>
+      <w:r>
+        <w:t>I am currently learning about ChatGPT. Convert the key lessons of this topic into engaging stories and metaphors to aid memorization.</w:t>
+      </w:r>
+    </w:p>
+    <w:p>
+      <w:r>
+        <w:t>I am learning about Docker.</w:t>
+      </w:r>
+      <w:r>
+        <w:br/>
+        <w:t>Ask me a series of questions to test my knowledge. Identify gaps in my answers and give me better answers to fill those gaps.</w:t>
+      </w:r>
+    </w:p>
+    <w:p>
+      <w:r>
+        <w:t>What is cryptocurrency?</w:t>
+      </w:r>
+    </w:p>
+    <w:p>
+      <w:r>
+        <w:t>What is the word for a novel with no plot - just a series of incidents?</w:t>
+      </w:r>
+    </w:p>
+    <w:p>
+      <w:r>
+        <w:lastRenderedPageBreak/>
+        <w:t>Act as a tutor. I need help understanding how the quadratic formula works. Please describe it in easy-to-understand terms.</w:t>
+      </w:r>
+    </w:p>
+    <w:p>
+      <w:r>
+        <w:t>How can I modify the Pomodoro technique to suit my method of study?</w:t>
+      </w:r>
+    </w:p>
+    <w:p>
+      <w:r>
+        <w:t>Can you devise practical ways to stay focused during long study sessions?</w:t>
+      </w:r>
     </w:p>
     <w:p>
       <w:pPr>
         <w:pStyle w:val="Heading1"/>
       </w:pPr>
       <w:r>
-        <w:t>Learning</w:t>
-      </w:r>
-    </w:p>
-    <w:p>
-      <w:r>
-        <w:t>I want to learn to play piano. I am a complete beginner. Create a 30</w:t>
-      </w:r>
-      <w:r>
-        <w:t>-</w:t>
-      </w:r>
-      <w:r>
-        <w:t>day learning plan that will help me learn and improve.</w:t>
-      </w:r>
-    </w:p>
-    <w:p>
-      <w:r>
-        <w:t>I want to learn about quantum computing. Identify and share the most important 20% of learnings from this topic that will help me understand 80% of it.</w:t>
-      </w:r>
-    </w:p>
-    <w:p>
+        <w:t>Misc</w:t>
+      </w:r>
+    </w:p>
+    <w:p>
+      <w:r>
+        <w:t>Summarize the winners and losers of the NCAA Division 1 men's basketball Final Four from 2000 to 2010 into tabular form with the titles "Champion", "Runner Up", "Final Score", "Other Teams", "Location", and "</w:t>
+      </w:r>
+      <w:proofErr w:type="gramStart"/>
+      <w:r>
+        <w:t>MVP"</w:t>
+      </w:r>
+      <w:proofErr w:type="gramEnd"/>
+      <w:r>
+        <w:t xml:space="preserve"> </w:t>
+      </w:r>
+    </w:p>
+    <w:p>
+      <w:r>
+        <w:t>Draw me a top-down diagram using Mermaid markdown of the Biblical lineage from Abraham to Jacob</w:t>
+      </w:r>
+    </w:p>
+    <w:p>
+      <w:r>
+        <w:t xml:space="preserve">Draw me a top-down diagram using Mermaid markdown of the Biblical lineage from Abraham to Jacob including </w:t>
+      </w:r>
+      <w:proofErr w:type="gramStart"/>
+      <w:r>
+        <w:t>siblings</w:t>
+      </w:r>
+      <w:proofErr w:type="gramEnd"/>
+    </w:p>
+    <w:p>
+      <w:r>
+        <w:t>The song 'Desperadoes Under the Eaves' mentions the Hollywood Hawaiian hotel. Is this a real hotel?</w:t>
+      </w:r>
+    </w:p>
+    <w:p>
+      <w:r>
+        <w:t>Where was the Hollywood Hawaiian hotel located?</w:t>
+      </w:r>
+    </w:p>
+    <w:p>
+      <w:r>
+        <w:t xml:space="preserve">What is a word that describes when someone is using language or behavior to deliberately exclude </w:t>
+      </w:r>
+      <w:proofErr w:type="gramStart"/>
+      <w:r>
+        <w:t>others</w:t>
+      </w:r>
+      <w:proofErr w:type="gramEnd"/>
+    </w:p>
+    <w:p>
+      <w:pPr>
+        <w:pStyle w:val="Heading2"/>
+      </w:pPr>
+      <w:r>
+        <w:t>Presentation</w:t>
+      </w:r>
+    </w:p>
+    <w:p>
+      <w:pPr>
+        <w:ind w:left="720"/>
+      </w:pPr>
+      <w:r>
+        <w:t>I have created a presentation about Azure Monitoring and Application Insights. It covers:</w:t>
+      </w:r>
+    </w:p>
+    <w:p>
+      <w:pPr>
+        <w:ind w:left="720"/>
+      </w:pPr>
+      <w:r>
+        <w:t>-the importance of monitoring</w:t>
+      </w:r>
+    </w:p>
+    <w:p>
+      <w:pPr>
+        <w:ind w:left="720"/>
+      </w:pPr>
+      <w:r>
+        <w:t>-monitoring concepts</w:t>
+      </w:r>
+    </w:p>
+    <w:p>
+      <w:pPr>
+        <w:ind w:left="720"/>
+      </w:pPr>
+      <w:r>
+        <w:t>-monitoring strategy</w:t>
+      </w:r>
+    </w:p>
+    <w:p>
+      <w:pPr>
+        <w:ind w:left="720"/>
+      </w:pPr>
+      <w:r>
+        <w:t>-how to configure monitoring, logging, and alerts</w:t>
+      </w:r>
+    </w:p>
+    <w:p>
+      <w:pPr>
+        <w:ind w:left="720"/>
+      </w:pPr>
+      <w:r>
+        <w:t>-how to create dashboards</w:t>
+      </w:r>
+    </w:p>
+    <w:p>
+      <w:pPr>
+        <w:ind w:left="720"/>
+      </w:pPr>
+      <w:r>
+        <w:t>-retention policies</w:t>
+      </w:r>
+    </w:p>
+    <w:p>
+      <w:pPr>
+        <w:ind w:left="720"/>
+      </w:pPr>
+      <w:r>
+        <w:t>-integration with other applications and services.</w:t>
+      </w:r>
+    </w:p>
+    <w:p>
+      <w:pPr>
+        <w:ind w:left="720"/>
+      </w:pPr>
+      <w:r>
+        <w:t>Please write an abstract for this presentation that I can submit to technical conferences.</w:t>
+      </w:r>
+    </w:p>
+    <w:p>
+      <w:pPr>
+        <w:ind w:left="720"/>
+      </w:pPr>
+      <w:r>
+        <w:t>Please condense this abstract to under 100 words.</w:t>
+      </w:r>
+    </w:p>
+    <w:p>
+      <w:pPr>
+        <w:ind w:left="720"/>
+      </w:pPr>
+      <w:r>
+        <w:t>Jack puts his laptop in his backpack and leaves the room. Jill enters the room and moves his laptop to a basket next to the chair, then leaves. When Jack re-enters the room, where does he look for his laptop?</w:t>
+      </w:r>
+    </w:p>
+    <w:p>
+      <w:pPr>
+        <w:ind w:left="720"/>
+      </w:pPr>
       <w:r>
         <w:lastRenderedPageBreak/>
-        <w:t>I am currently learning about ChatGPT. Convert the key lessons of this topic into engaging stories and met</w:t>
-      </w:r>
-      <w:r>
-        <w:t>a</w:t>
-      </w:r>
-      <w:r>
-        <w:t>phors to aid memorization.</w:t>
-      </w:r>
-    </w:p>
-    <w:p>
-      <w:r>
-        <w:t>I am learning about Docker.</w:t>
-      </w:r>
-      <w:r>
-        <w:br/>
-      </w:r>
-      <w:r>
-        <w:t>Ask me a series of questions to test my knowledge. Identify gaps in my answers and give me better answers to fill those gaps.</w:t>
-      </w:r>
-    </w:p>
-    <w:p>
-      <w:r>
-        <w:t>What is cryptocurrency?</w:t>
-      </w:r>
-    </w:p>
-    <w:p>
-      <w:r>
-        <w:t>What is the word for a novel with no plot - just a series of incidents?</w:t>
-      </w:r>
-    </w:p>
-    <w:p>
-      <w:pPr>
-        <w:pStyle w:val="Heading1"/>
-      </w:pPr>
-      <w:r>
-        <w:t>Misc</w:t>
-      </w:r>
-    </w:p>
-    <w:p>
-      <w:r>
-        <w:t>Summarize the winners and losers of the NCAA Division 1 men's basketball Final Four from 2000 to 2010 into tabular form with the titles "Champion", "Runner Up", "Final Score", "Other Teams", "Location", and "</w:t>
-      </w:r>
-      <w:proofErr w:type="gramStart"/>
-      <w:r>
-        <w:t>MVP"</w:t>
-      </w:r>
-      <w:proofErr w:type="gramEnd"/>
-      <w:r>
-        <w:t xml:space="preserve"> </w:t>
-      </w:r>
-    </w:p>
-    <w:p>
-      <w:r>
-        <w:t>Draw me a top-down diagram using Mermaid markdown of the Biblical lineage from Abraham to Jacob</w:t>
-      </w:r>
-    </w:p>
-    <w:p>
-      <w:r>
-        <w:t xml:space="preserve">Draw me a top-down diagram using Mermaid markdown of the Biblical lineage from Abraham to Jacob including </w:t>
-      </w:r>
-      <w:proofErr w:type="gramStart"/>
-      <w:r>
-        <w:t>siblings</w:t>
-      </w:r>
-      <w:proofErr w:type="gramEnd"/>
-    </w:p>
-    <w:p>
-      <w:r>
-        <w:t>The song '</w:t>
-      </w:r>
-      <w:r>
-        <w:t>D</w:t>
-      </w:r>
-      <w:r>
-        <w:t xml:space="preserve">esperadoes </w:t>
-      </w:r>
-      <w:r>
-        <w:t>U</w:t>
-      </w:r>
-      <w:r>
-        <w:t xml:space="preserve">nder the </w:t>
-      </w:r>
-      <w:r>
-        <w:t>E</w:t>
-      </w:r>
-      <w:r>
-        <w:t>aves' mentions the Hollywood Hawaiian hotel. Is this a real hotel?</w:t>
-      </w:r>
-    </w:p>
-    <w:p>
-      <w:r>
-        <w:t>Where was the Hollywood Hawaiian hotel located?</w:t>
-      </w:r>
-    </w:p>
-    <w:p>
-      <w:r>
-        <w:t xml:space="preserve">What is a word that describes when someone is using language or behavior to deliberately exclude </w:t>
-      </w:r>
-      <w:proofErr w:type="gramStart"/>
-      <w:r>
-        <w:t>others</w:t>
-      </w:r>
-      <w:proofErr w:type="gramEnd"/>
-    </w:p>
-    <w:p>
-      <w:pPr>
-        <w:pStyle w:val="Heading2"/>
-      </w:pPr>
-      <w:r>
-        <w:t>Presentation</w:t>
-      </w:r>
-    </w:p>
-    <w:p>
-      <w:pPr>
-        <w:ind w:left="720"/>
-      </w:pPr>
-      <w:r>
-        <w:t>I have created a presentation about Azure Monitoring and Application Insights. It covers:</w:t>
-      </w:r>
-    </w:p>
-    <w:p>
-      <w:pPr>
-        <w:ind w:left="720"/>
-      </w:pPr>
-      <w:r>
-        <w:t>-the importance of monitoring</w:t>
-      </w:r>
-    </w:p>
-    <w:p>
-      <w:pPr>
-        <w:ind w:left="720"/>
-      </w:pPr>
-      <w:r>
-        <w:t>-monitoring concepts</w:t>
-      </w:r>
-    </w:p>
-    <w:p>
-      <w:pPr>
-        <w:ind w:left="720"/>
-      </w:pPr>
-      <w:r>
-        <w:t>-monitoring strategy</w:t>
-      </w:r>
-    </w:p>
-    <w:p>
-      <w:pPr>
-        <w:ind w:left="720"/>
-      </w:pPr>
-      <w:r>
-        <w:t>-how to configure monitoring, logging, and alerts</w:t>
-      </w:r>
-    </w:p>
-    <w:p>
-      <w:pPr>
-        <w:ind w:left="720"/>
-      </w:pPr>
-      <w:r>
-        <w:t>-how to create dashboards</w:t>
-      </w:r>
-    </w:p>
-    <w:p>
-      <w:pPr>
-        <w:ind w:left="720"/>
-      </w:pPr>
-      <w:r>
-        <w:t>-retention policies</w:t>
-      </w:r>
-    </w:p>
-    <w:p>
-      <w:pPr>
-        <w:ind w:left="720"/>
-      </w:pPr>
-      <w:r>
-        <w:t>-integration with other applications and services.</w:t>
-      </w:r>
-    </w:p>
-    <w:p>
-      <w:pPr>
-        <w:ind w:left="720"/>
-      </w:pPr>
-      <w:r>
-        <w:t>Please write an abstract for this presentation that I can submit to technical conferences.</w:t>
-      </w:r>
-    </w:p>
-    <w:p>
-      <w:pPr>
-        <w:ind w:left="720"/>
-      </w:pPr>
-      <w:r>
-        <w:t>Please condense this abstract to under 100 words.</w:t>
-      </w:r>
-    </w:p>
-    <w:p>
-      <w:pPr>
-        <w:ind w:left="720"/>
-      </w:pPr>
-      <w:r>
-        <w:lastRenderedPageBreak/>
-        <w:t>Jack puts his laptop in his backpack and leaves the room. Jill enters the room and moves his laptop to a basket next to the chair, then leaves. When Jack re-enters the room, where does he look for his laptop?</w:t>
-      </w:r>
-    </w:p>
-    <w:p>
-      <w:pPr>
-        <w:ind w:left="720"/>
-      </w:pPr>
-      <w:r>
         <w:t xml:space="preserve">Summarize the Lord of the Rings in 3 </w:t>
       </w:r>
       <w:proofErr w:type="gramStart"/>
@@ -1841,7 +1973,19 @@
           <w:rPr>
             <w:rStyle w:val="Hyperlink"/>
           </w:rPr>
-          <w:t>https://gridfiti.com/best-chatgpt-prompts/</w:t>
+          <w:t>https://gridfiti.com/best-chatgpt-pro</w:t>
+        </w:r>
+        <w:r>
+          <w:rPr>
+            <w:rStyle w:val="Hyperlink"/>
+          </w:rPr>
+          <w:t>m</w:t>
+        </w:r>
+        <w:r>
+          <w:rPr>
+            <w:rStyle w:val="Hyperlink"/>
+          </w:rPr>
+          <w:t>pts/</w:t>
         </w:r>
       </w:hyperlink>
       <w:r>
@@ -3082,6 +3226,18 @@
       <w:shd w:val="clear" w:color="auto" w:fill="E1DFDD"/>
     </w:rPr>
   </w:style>
+  <w:style w:type="character" w:styleId="FollowedHyperlink">
+    <w:name w:val="FollowedHyperlink"/>
+    <w:basedOn w:val="DefaultParagraphFont"/>
+    <w:uiPriority w:val="99"/>
+    <w:semiHidden/>
+    <w:unhideWhenUsed/>
+    <w:rsid w:val="00B602AC"/>
+    <w:rPr>
+      <w:color w:val="96607D" w:themeColor="followedHyperlink"/>
+      <w:u w:val="single"/>
+    </w:rPr>
+  </w:style>
 </w:styles>
 </file>
 

</xml_diff>